<commit_message>
Adding new cv with certs
</commit_message>
<xml_diff>
--- a/Bharathkumars_CV.docx
+++ b/Bharathkumars_CV.docx
@@ -507,7 +507,7 @@
               </w:rPr>
               <w:t xml:space="preserve"> </w:t>
             </w:r>
-            <w:hyperlink r:id="rId11" w:history="1">
+            <w:hyperlink r:id="rId11" w:tooltip="my website" w:history="1">
               <w:r>
                 <w:rPr>
                   <w:rStyle w:val="Hyperlink"/>
@@ -716,7 +716,7 @@
               </w:rPr>
               <w:t xml:space="preserve"> </w:t>
             </w:r>
-            <w:hyperlink r:id="rId13" w:history="1">
+            <w:hyperlink r:id="rId13" w:tooltip="LinkedIn" w:history="1">
               <w:r>
                 <w:rPr>
                   <w:rStyle w:val="Hyperlink"/>
@@ -911,7 +911,7 @@
               </w:rPr>
               <w:t xml:space="preserve"> </w:t>
             </w:r>
-            <w:hyperlink r:id="rId15" w:history="1">
+            <w:hyperlink r:id="rId15" w:tooltip="github" w:history="1">
               <w:r>
                 <w:rPr>
                   <w:rStyle w:val="Hyperlink"/>
@@ -962,7 +962,7 @@
               </w:rPr>
               <w:t xml:space="preserve">e: </w:t>
             </w:r>
-            <w:hyperlink r:id="rId16" w:history="1">
+            <w:hyperlink r:id="rId16" w:tooltip="HireMe" w:history="1">
               <w:r>
                 <w:rPr>
                   <w:rStyle w:val="Hyperlink"/>
@@ -4854,7 +4854,7 @@
 </file>
 
 <file path=customXml/itemProps1.xml><?xml version="1.0" encoding="utf-8"?>
-<ds:datastoreItem xmlns:ds="http://schemas.openxmlformats.org/officeDocument/2006/customXml" ds:itemID="{24002DA2-ED55-4D00-9F9C-DB2D6655358B}">
+<ds:datastoreItem xmlns:ds="http://schemas.openxmlformats.org/officeDocument/2006/customXml" ds:itemID="{A4F20FC5-4B62-4C1D-8E3B-D67BE2D51BBC}">
   <ds:schemaRefs>
     <ds:schemaRef ds:uri="http://schemas.openxmlformats.org/officeDocument/2006/bibliography"/>
   </ds:schemaRefs>

</xml_diff>